<commit_message>
regenerate docs in preparation for release
</commit_message>
<xml_diff>
--- a/com.rockwellcollins.atc.agree.doc/src-gen/AGREE_Users_Guide.docx
+++ b/com.rockwellcollins.atc.agree.doc/src-gen/AGREE_Users_Guide.docx
@@ -11423,7 +11423,130 @@
         <w:t xml:space="preserve"> </w:t>
       </w:r>
       <w:r>
-        <w:t xml:space="preserve">of a connection statement is:</w:t>
+        <w:t xml:space="preserve">of use of connection statements is as follows. Suppose a component</w:t>
+      </w:r>
+      <w:r>
+        <w:t xml:space="preserve"> </w:t>
+      </w:r>
+      <w:r>
+        <w:t xml:space="preserve">implementation contains two connections terminating a port named</w:t>
+      </w:r>
+      <w:r>
+        <w:t xml:space="preserve"> </w:t>
+      </w:r>
+      <w:r>
+        <w:rPr>
+          <w:rStyle w:val="VerbatimChar"/>
+        </w:rPr>
+        <w:t xml:space="preserve">inp</w:t>
+      </w:r>
+      <w:r>
+        <w:t xml:space="preserve"> </w:t>
+      </w:r>
+      <w:r>
+        <w:t xml:space="preserve">on</w:t>
+      </w:r>
+      <w:r>
+        <w:t xml:space="preserve"> </w:t>
+      </w:r>
+      <w:r>
+        <w:t xml:space="preserve">subcomponent</w:t>
+      </w:r>
+      <w:r>
+        <w:t xml:space="preserve"> </w:t>
+      </w:r>
+      <w:r>
+        <w:rPr>
+          <w:rStyle w:val="VerbatimChar"/>
+        </w:rPr>
+        <w:t xml:space="preserve">c</w:t>
+      </w:r>
+      <w:r>
+        <w:t xml:space="preserve"> </w:t>
+      </w:r>
+      <w:r>
+        <w:t xml:space="preserve">and these connections, named</w:t>
+      </w:r>
+      <w:r>
+        <w:t xml:space="preserve"> </w:t>
+      </w:r>
+      <w:r>
+        <w:rPr>
+          <w:rStyle w:val="VerbatimChar"/>
+        </w:rPr>
+        <w:t xml:space="preserve">conn_a_c</w:t>
+      </w:r>
+      <w:r>
+        <w:t xml:space="preserve"> </w:t>
+      </w:r>
+      <w:r>
+        <w:t xml:space="preserve">and</w:t>
+      </w:r>
+      <w:r>
+        <w:t xml:space="preserve"> </w:t>
+      </w:r>
+      <w:r>
+        <w:rPr>
+          <w:rStyle w:val="VerbatimChar"/>
+        </w:rPr>
+        <w:t xml:space="preserve">conn_b_c</w:t>
+      </w:r>
+      <w:r>
+        <w:t xml:space="preserve">,</w:t>
+      </w:r>
+      <w:r>
+        <w:t xml:space="preserve"> </w:t>
+      </w:r>
+      <w:r>
+        <w:t xml:space="preserve">respectively, originate at a port named</w:t>
+      </w:r>
+      <w:r>
+        <w:t xml:space="preserve"> </w:t>
+      </w:r>
+      <w:r>
+        <w:rPr>
+          <w:rStyle w:val="VerbatimChar"/>
+        </w:rPr>
+        <w:t xml:space="preserve">outp</w:t>
+      </w:r>
+      <w:r>
+        <w:t xml:space="preserve"> </w:t>
+      </w:r>
+      <w:r>
+        <w:t xml:space="preserve">on subcomponents named</w:t>
+      </w:r>
+      <w:r>
+        <w:t xml:space="preserve"> </w:t>
+      </w:r>
+      <w:r>
+        <w:rPr>
+          <w:rStyle w:val="VerbatimChar"/>
+        </w:rPr>
+        <w:t xml:space="preserve">a</w:t>
+      </w:r>
+      <w:r>
+        <w:t xml:space="preserve"> </w:t>
+      </w:r>
+      <w:r>
+        <w:t xml:space="preserve">and</w:t>
+      </w:r>
+      <w:r>
+        <w:t xml:space="preserve"> </w:t>
+      </w:r>
+      <w:r>
+        <w:rPr>
+          <w:rStyle w:val="VerbatimChar"/>
+        </w:rPr>
+        <w:t xml:space="preserve">b</w:t>
+      </w:r>
+      <w:r>
+        <w:t xml:space="preserve">, respectively. Then the logical contradiction between the two connections</w:t>
+      </w:r>
+      <w:r>
+        <w:t xml:space="preserve"> </w:t>
+      </w:r>
+      <w:r>
+        <w:t xml:space="preserve">can be resolved by:</w:t>
       </w:r>
     </w:p>
     <w:p>
@@ -11434,7 +11557,16 @@
         <w:rPr>
           <w:rStyle w:val="VerbatimChar"/>
         </w:rPr>
-        <w:t xml:space="preserve">connection INP1 : event(inp) and inp &lt; 10;</w:t>
+        <w:t xml:space="preserve">connection conn_a_c : event(a.outp) =&gt; (c.inp = a.outp);</w:t>
+      </w:r>
+      <w:r>
+        <w:br/>
+      </w:r>
+      <w:r>
+        <w:rPr>
+          <w:rStyle w:val="VerbatimChar"/>
+        </w:rPr>
+        <w:t xml:space="preserve">connection conn_b_c : (event(b.outp) and not event(a.outp)) =&gt; (c.inp = b.outp);</w:t>
       </w:r>
     </w:p>
     <w:p>
@@ -11442,46 +11574,263 @@
         <w:pStyle w:val="FirstParagraph"/>
       </w:pPr>
       <w:r>
-        <w:t xml:space="preserve">where</w:t>
-      </w:r>
-      <w:r>
-        <w:t xml:space="preserve"> </w:t>
-      </w:r>
-      <w:r>
-        <w:rPr>
-          <w:rStyle w:val="VerbatimChar"/>
-        </w:rPr>
-        <w:t xml:space="preserve">INP</w:t>
-      </w:r>
-      <w:r>
-        <w:t xml:space="preserve"> </w:t>
-      </w:r>
-      <w:r>
-        <w:t xml:space="preserve">references the name of an AADL connection to component input</w:t>
-      </w:r>
-      <w:r>
-        <w:t xml:space="preserve"> </w:t>
-      </w:r>
-      <w:r>
-        <w:rPr>
-          <w:rStyle w:val="VerbatimChar"/>
-        </w:rPr>
-        <w:t xml:space="preserve">inp</w:t>
-      </w:r>
-      <w:r>
-        <w:t xml:space="preserve">, and the expression to the right hand side of the colon is boolean</w:t>
-      </w:r>
-      <w:r>
-        <w:t xml:space="preserve"> </w:t>
-      </w:r>
-      <w:r>
-        <w:t xml:space="preserve">valued and true only when no connection statement referencing the same input</w:t>
-      </w:r>
-      <w:r>
-        <w:t xml:space="preserve"> </w:t>
-      </w:r>
-      <w:r>
-        <w:t xml:space="preserve">is true.</w:t>
+        <w:t xml:space="preserve">Here the connection statements are given in implication form where</w:t>
+      </w:r>
+      <w:r>
+        <w:t xml:space="preserve"> </w:t>
+      </w:r>
+      <w:r>
+        <w:t xml:space="preserve">the left of the implications establish the conditions under which the</w:t>
+      </w:r>
+      <w:r>
+        <w:t xml:space="preserve"> </w:t>
+      </w:r>
+      <w:r>
+        <w:t xml:space="preserve">connection logic on the right of the implications hold. For logical</w:t>
+      </w:r>
+      <w:r>
+        <w:t xml:space="preserve"> </w:t>
+      </w:r>
+      <w:r>
+        <w:t xml:space="preserve">consistency the left sides of the must be disjoint. In the above example,</w:t>
+      </w:r>
+      <w:r>
+        <w:t xml:space="preserve"> </w:t>
+      </w:r>
+      <w:r>
+        <w:t xml:space="preserve">the</w:t>
+      </w:r>
+      <w:r>
+        <w:t xml:space="preserve"> </w:t>
+      </w:r>
+      <w:r>
+        <w:rPr>
+          <w:rStyle w:val="VerbatimChar"/>
+        </w:rPr>
+        <w:t xml:space="preserve">event(a.outp)</w:t>
+      </w:r>
+      <w:r>
+        <w:t xml:space="preserve"> </w:t>
+      </w:r>
+      <w:r>
+        <w:t xml:space="preserve">is given priority over</w:t>
+      </w:r>
+      <w:r>
+        <w:t xml:space="preserve"> </w:t>
+      </w:r>
+      <w:r>
+        <w:rPr>
+          <w:rStyle w:val="VerbatimChar"/>
+        </w:rPr>
+        <w:t xml:space="preserve">event(b.outp)</w:t>
+      </w:r>
+      <w:r>
+        <w:t xml:space="preserve">.</w:t>
+      </w:r>
+    </w:p>
+    <w:p>
+      <w:pPr>
+        <w:pStyle w:val="BodyText"/>
+      </w:pPr>
+      <w:r>
+        <w:t xml:space="preserve">However, there is another problem with the example above. In the case that</w:t>
+      </w:r>
+      <w:r>
+        <w:t xml:space="preserve"> </w:t>
+      </w:r>
+      <w:r>
+        <w:t xml:space="preserve">neither</w:t>
+      </w:r>
+      <w:r>
+        <w:t xml:space="preserve"> </w:t>
+      </w:r>
+      <w:r>
+        <w:rPr>
+          <w:rStyle w:val="VerbatimChar"/>
+        </w:rPr>
+        <w:t xml:space="preserve">event(a.outp)</w:t>
+      </w:r>
+      <w:r>
+        <w:t xml:space="preserve"> </w:t>
+      </w:r>
+      <w:r>
+        <w:t xml:space="preserve">nor</w:t>
+      </w:r>
+      <w:r>
+        <w:t xml:space="preserve"> </w:t>
+      </w:r>
+      <w:r>
+        <w:rPr>
+          <w:rStyle w:val="VerbatimChar"/>
+        </w:rPr>
+        <w:t xml:space="preserve">event(b.outp)</w:t>
+      </w:r>
+      <w:r>
+        <w:t xml:space="preserve"> </w:t>
+      </w:r>
+      <w:r>
+        <w:t xml:space="preserve">is true the value of</w:t>
+      </w:r>
+      <w:r>
+        <w:t xml:space="preserve"> </w:t>
+      </w:r>
+      <w:r>
+        <w:rPr>
+          <w:rStyle w:val="VerbatimChar"/>
+        </w:rPr>
+        <w:t xml:space="preserve">c.inp</w:t>
+      </w:r>
+      <w:r>
+        <w:t xml:space="preserve"> </w:t>
+      </w:r>
+      <w:r>
+        <w:t xml:space="preserve">is left unspecified which is likely not the intended behavior.</w:t>
+      </w:r>
+      <w:r>
+        <w:t xml:space="preserve"> </w:t>
+      </w:r>
+      <w:r>
+        <w:t xml:space="preserve">The connection statements can be rewritten using a helper local variable</w:t>
+      </w:r>
+      <w:r>
+        <w:t xml:space="preserve"> </w:t>
+      </w:r>
+      <w:r>
+        <w:t xml:space="preserve">as follows:</w:t>
+      </w:r>
+    </w:p>
+    <w:p>
+      <w:pPr>
+        <w:pStyle w:val="SourceCode"/>
+      </w:pPr>
+      <w:r>
+        <w:rPr>
+          <w:rStyle w:val="VerbatimChar"/>
+        </w:rPr>
+        <w:t xml:space="preserve">eq accept_conn_b_c : bool = event(b.outp) and not event(a.outp);</w:t>
+      </w:r>
+      <w:r>
+        <w:br/>
+      </w:r>
+      <w:r>
+        <w:rPr>
+          <w:rStyle w:val="VerbatimChar"/>
+        </w:rPr>
+        <w:t xml:space="preserve">connection conn_a_c : not accept_conn_b_c =&gt; (c.inp = a.outp);</w:t>
+      </w:r>
+      <w:r>
+        <w:br/>
+      </w:r>
+      <w:r>
+        <w:rPr>
+          <w:rStyle w:val="VerbatimChar"/>
+        </w:rPr>
+        <w:t xml:space="preserve">connection conn_b_c : accept_conn_b_c =&gt; (c.inp = b.outp);</w:t>
+      </w:r>
+    </w:p>
+    <w:p>
+      <w:pPr>
+        <w:pStyle w:val="FirstParagraph"/>
+      </w:pPr>
+      <w:r>
+        <w:t xml:space="preserve">Alternately, the connection statements can be written in an if-then-else tree</w:t>
+      </w:r>
+      <w:r>
+        <w:t xml:space="preserve"> </w:t>
+      </w:r>
+      <w:r>
+        <w:t xml:space="preserve">as follows:</w:t>
+      </w:r>
+    </w:p>
+    <w:p>
+      <w:pPr>
+        <w:pStyle w:val="SourceCode"/>
+      </w:pPr>
+      <w:r>
+        <w:rPr>
+          <w:rStyle w:val="VerbatimChar"/>
+        </w:rPr>
+        <w:t xml:space="preserve">connection conn_a_c : c.inp = if (event(b.outp) and not event(a.outp)) then b.outp else a.outp;</w:t>
+      </w:r>
+      <w:r>
+        <w:br/>
+      </w:r>
+      <w:r>
+        <w:rPr>
+          <w:rStyle w:val="VerbatimChar"/>
+        </w:rPr>
+        <w:t xml:space="preserve">connection conn_b_c : true;</w:t>
+      </w:r>
+    </w:p>
+    <w:p>
+      <w:pPr>
+        <w:pStyle w:val="FirstParagraph"/>
+      </w:pPr>
+      <w:r>
+        <w:t xml:space="preserve">Here the connection logic is specified as</w:t>
+      </w:r>
+      <w:r>
+        <w:t xml:space="preserve"> </w:t>
+      </w:r>
+      <w:r>
+        <w:rPr>
+          <w:rStyle w:val="VerbatimChar"/>
+        </w:rPr>
+        <w:t xml:space="preserve">c.inp</w:t>
+      </w:r>
+      <w:r>
+        <w:t xml:space="preserve"> </w:t>
+      </w:r>
+      <w:r>
+        <w:t xml:space="preserve">taking the value of</w:t>
+      </w:r>
+      <w:r>
+        <w:t xml:space="preserve"> </w:t>
+      </w:r>
+      <w:r>
+        <w:rPr>
+          <w:rStyle w:val="VerbatimChar"/>
+        </w:rPr>
+        <w:t xml:space="preserve">b.inp</w:t>
+      </w:r>
+      <w:r>
+        <w:t xml:space="preserve"> </w:t>
+      </w:r>
+      <w:r>
+        <w:t xml:space="preserve">only when</w:t>
+      </w:r>
+      <w:r>
+        <w:t xml:space="preserve"> </w:t>
+      </w:r>
+      <w:r>
+        <w:rPr>
+          <w:rStyle w:val="VerbatimChar"/>
+        </w:rPr>
+        <w:t xml:space="preserve">event(b.outp) and not event(a.outp)</w:t>
+      </w:r>
+      <w:r>
+        <w:t xml:space="preserve"> </w:t>
+      </w:r>
+      <w:r>
+        <w:t xml:space="preserve">is true. The second</w:t>
+      </w:r>
+      <w:r>
+        <w:t xml:space="preserve"> </w:t>
+      </w:r>
+      <w:r>
+        <w:t xml:space="preserve">connection statement is written as trivially true since the first completely</w:t>
+      </w:r>
+      <w:r>
+        <w:t xml:space="preserve"> </w:t>
+      </w:r>
+      <w:r>
+        <w:t xml:space="preserve">specifies the desired behavior and serves only to inform AGREE to not generate</w:t>
+      </w:r>
+      <w:r>
+        <w:t xml:space="preserve"> </w:t>
+      </w:r>
+      <w:r>
+        <w:t xml:space="preserve">an error when it encounters the fan-in connections.</w:t>
       </w:r>
     </w:p>
     <w:p>
@@ -16021,7 +16370,7 @@
     <w:bookmarkEnd w:id="107"/>
     <w:bookmarkEnd w:id="108"/>
     <w:bookmarkEnd w:id="109"/>
-    <w:bookmarkStart w:id="172" w:name="sec:agree_osate_tool_suite"/>
+    <w:bookmarkStart w:id="173" w:name="sec:agree_osate_tool_suite"/>
     <w:p>
       <w:pPr>
         <w:pStyle w:val="Heading1"/>
@@ -18412,7 +18761,7 @@
     </w:p>
     <w:bookmarkEnd w:id="142"/>
     <w:bookmarkEnd w:id="143"/>
-    <w:bookmarkStart w:id="171" w:name="sec:agree_osate_main_features"/>
+    <w:bookmarkStart w:id="172" w:name="sec:agree_osate_main_features"/>
     <w:p>
       <w:pPr>
         <w:pStyle w:val="Heading2"/>
@@ -18444,7 +18793,7 @@
         <w:t xml:space="preserve">AGREE tool suite.</w:t>
       </w:r>
     </w:p>
-    <w:bookmarkStart w:id="154" w:name="sec:import-existing-projects"/>
+    <w:bookmarkStart w:id="144" w:name="sec:import-example-projects"/>
     <w:p>
       <w:pPr>
         <w:pStyle w:val="Heading3"/>
@@ -18454,6 +18803,189 @@
           <w:rStyle w:val="SectionNumber"/>
         </w:rPr>
         <w:t xml:space="preserve">4.3.1</w:t>
+      </w:r>
+      <w:r>
+        <w:tab/>
+      </w:r>
+      <w:r>
+        <w:t xml:space="preserve">Import Example Projects</w:t>
+      </w:r>
+    </w:p>
+    <w:p>
+      <w:pPr>
+        <w:pStyle w:val="FirstParagraph"/>
+      </w:pPr>
+      <w:r>
+        <w:t xml:space="preserve">A collection of example projects, including the Toy Example described in this</w:t>
+      </w:r>
+      <w:r>
+        <w:t xml:space="preserve"> </w:t>
+      </w:r>
+      <w:r>
+        <w:t xml:space="preserve">guide, have been made available via the AGREE Example Projects Wizard. To</w:t>
+      </w:r>
+      <w:r>
+        <w:t xml:space="preserve"> </w:t>
+      </w:r>
+      <w:r>
+        <w:t xml:space="preserve">access the wizard, selecting the</w:t>
+      </w:r>
+      <w:r>
+        <w:t xml:space="preserve"> </w:t>
+      </w:r>
+      <w:r>
+        <w:t xml:space="preserve">“</w:t>
+      </w:r>
+      <w:r>
+        <w:t xml:space="preserve">File</w:t>
+      </w:r>
+      <w:r>
+        <w:t xml:space="preserve">”</w:t>
+      </w:r>
+      <w:r>
+        <w:t xml:space="preserve"> </w:t>
+      </w:r>
+      <w:r>
+        <w:t xml:space="preserve">menu -&gt;</w:t>
+      </w:r>
+      <w:r>
+        <w:t xml:space="preserve"> </w:t>
+      </w:r>
+      <w:r>
+        <w:t xml:space="preserve">“</w:t>
+      </w:r>
+      <w:r>
+        <w:t xml:space="preserve">New</w:t>
+      </w:r>
+      <w:r>
+        <w:t xml:space="preserve">”</w:t>
+      </w:r>
+      <w:r>
+        <w:t xml:space="preserve"> </w:t>
+      </w:r>
+      <w:r>
+        <w:t xml:space="preserve">-&gt;</w:t>
+      </w:r>
+      <w:r>
+        <w:t xml:space="preserve"> </w:t>
+      </w:r>
+      <w:r>
+        <w:t xml:space="preserve">“</w:t>
+      </w:r>
+      <w:r>
+        <w:t xml:space="preserve">Example…</w:t>
+      </w:r>
+      <w:r>
+        <w:t xml:space="preserve">”</w:t>
+      </w:r>
+      <w:r>
+        <w:t xml:space="preserve">, and selecting the</w:t>
+      </w:r>
+      <w:r>
+        <w:t xml:space="preserve"> </w:t>
+      </w:r>
+      <w:r>
+        <w:t xml:space="preserve">“</w:t>
+      </w:r>
+      <w:r>
+        <w:t xml:space="preserve">AGREE Examples</w:t>
+      </w:r>
+      <w:r>
+        <w:t xml:space="preserve">”</w:t>
+      </w:r>
+      <w:r>
+        <w:t xml:space="preserve"> </w:t>
+      </w:r>
+      <w:r>
+        <w:t xml:space="preserve">category. Alternatively, the</w:t>
+      </w:r>
+      <w:r>
+        <w:t xml:space="preserve"> </w:t>
+      </w:r>
+      <w:r>
+        <w:t xml:space="preserve">AGREE Example Projects Wizard may be opened by right clicking in the</w:t>
+      </w:r>
+      <w:r>
+        <w:t xml:space="preserve"> </w:t>
+      </w:r>
+      <w:r>
+        <w:t xml:space="preserve">“</w:t>
+      </w:r>
+      <w:r>
+        <w:t xml:space="preserve">AADL Navigator</w:t>
+      </w:r>
+      <w:r>
+        <w:t xml:space="preserve">”</w:t>
+      </w:r>
+      <w:r>
+        <w:t xml:space="preserve"> </w:t>
+      </w:r>
+      <w:r>
+        <w:t xml:space="preserve">to open the context menu and selecting</w:t>
+      </w:r>
+      <w:r>
+        <w:t xml:space="preserve"> </w:t>
+      </w:r>
+      <w:r>
+        <w:t xml:space="preserve">“</w:t>
+      </w:r>
+      <w:r>
+        <w:t xml:space="preserve">New</w:t>
+      </w:r>
+      <w:r>
+        <w:t xml:space="preserve">”</w:t>
+      </w:r>
+      <w:r>
+        <w:t xml:space="preserve"> </w:t>
+      </w:r>
+      <w:r>
+        <w:t xml:space="preserve">-&gt;</w:t>
+      </w:r>
+      <w:r>
+        <w:t xml:space="preserve"> </w:t>
+      </w:r>
+      <w:r>
+        <w:t xml:space="preserve">“</w:t>
+      </w:r>
+      <w:r>
+        <w:t xml:space="preserve">Example…</w:t>
+      </w:r>
+      <w:r>
+        <w:t xml:space="preserve">”</w:t>
+      </w:r>
+      <w:r>
+        <w:t xml:space="preserve">, and select the</w:t>
+      </w:r>
+      <w:r>
+        <w:t xml:space="preserve"> </w:t>
+      </w:r>
+      <w:r>
+        <w:t xml:space="preserve">“</w:t>
+      </w:r>
+      <w:r>
+        <w:t xml:space="preserve">AGREE Examples</w:t>
+      </w:r>
+      <w:r>
+        <w:t xml:space="preserve">”</w:t>
+      </w:r>
+      <w:r>
+        <w:t xml:space="preserve"> </w:t>
+      </w:r>
+      <w:r>
+        <w:t xml:space="preserve">category.</w:t>
+      </w:r>
+    </w:p>
+    <w:bookmarkEnd w:id="144"/>
+    <w:bookmarkStart w:id="155" w:name="sec:import-existing-projects"/>
+    <w:p>
+      <w:pPr>
+        <w:pStyle w:val="Heading3"/>
+      </w:pPr>
+      <w:r>
+        <w:rPr>
+          <w:rStyle w:val="SectionNumber"/>
+        </w:rPr>
+        <w:t xml:space="preserve">4.3.2</w:t>
       </w:r>
       <w:r>
         <w:tab/>
@@ -18544,7 +19076,7 @@
       <w:pPr>
         <w:pStyle w:val="CaptionedFigure"/>
       </w:pPr>
-      <w:bookmarkStart w:id="145" w:name="fig:import_project_from_file_menu"/>
+      <w:bookmarkStart w:id="146" w:name="fig:import_project_from_file_menu"/>
       <w:r>
         <w:drawing>
           <wp:inline>
@@ -18561,7 +19093,7 @@
                     </pic:cNvPicPr>
                   </pic:nvPicPr>
                   <pic:blipFill>
-                    <a:blip r:embed="rId144"/>
+                    <a:blip r:embed="rId145"/>
                     <a:stretch>
                       <a:fillRect/>
                     </a:stretch>
@@ -18587,7 +19119,7 @@
           </wp:inline>
         </w:drawing>
       </w:r>
-      <w:bookmarkEnd w:id="145"/>
+      <w:bookmarkEnd w:id="146"/>
     </w:p>
     <w:p>
       <w:pPr>
@@ -18749,7 +19281,7 @@
       <w:pPr>
         <w:pStyle w:val="CaptionedFigure"/>
       </w:pPr>
-      <w:bookmarkStart w:id="147" w:name="fig:import_project_dialog"/>
+      <w:bookmarkStart w:id="148" w:name="fig:import_project_dialog"/>
       <w:r>
         <w:drawing>
           <wp:inline>
@@ -18766,7 +19298,7 @@
                     </pic:cNvPicPr>
                   </pic:nvPicPr>
                   <pic:blipFill>
-                    <a:blip r:embed="rId146"/>
+                    <a:blip r:embed="rId147"/>
                     <a:stretch>
                       <a:fillRect/>
                     </a:stretch>
@@ -18792,7 +19324,7 @@
           </wp:inline>
         </w:drawing>
       </w:r>
-      <w:bookmarkEnd w:id="147"/>
+      <w:bookmarkEnd w:id="148"/>
     </w:p>
     <w:p>
       <w:pPr>
@@ -18806,7 +19338,7 @@
       <w:pPr>
         <w:pStyle w:val="CaptionedFigure"/>
       </w:pPr>
-      <w:bookmarkStart w:id="149" w:name="fig:import_archived_projects"/>
+      <w:bookmarkStart w:id="150" w:name="fig:import_archived_projects"/>
       <w:r>
         <w:drawing>
           <wp:inline>
@@ -18823,7 +19355,7 @@
                     </pic:cNvPicPr>
                   </pic:nvPicPr>
                   <pic:blipFill>
-                    <a:blip r:embed="rId148"/>
+                    <a:blip r:embed="rId149"/>
                     <a:stretch>
                       <a:fillRect/>
                     </a:stretch>
@@ -18849,7 +19381,7 @@
           </wp:inline>
         </w:drawing>
       </w:r>
-      <w:bookmarkEnd w:id="149"/>
+      <w:bookmarkEnd w:id="150"/>
     </w:p>
     <w:p>
       <w:pPr>
@@ -19005,7 +19537,7 @@
       <w:pPr>
         <w:pStyle w:val="CaptionedFigure"/>
       </w:pPr>
-      <w:bookmarkStart w:id="151" w:name="fig:import_projects_from_directory"/>
+      <w:bookmarkStart w:id="152" w:name="fig:import_projects_from_directory"/>
       <w:r>
         <w:drawing>
           <wp:inline>
@@ -19022,7 +19554,7 @@
                     </pic:cNvPicPr>
                   </pic:nvPicPr>
                   <pic:blipFill>
-                    <a:blip r:embed="rId150"/>
+                    <a:blip r:embed="rId151"/>
                     <a:stretch>
                       <a:fillRect/>
                     </a:stretch>
@@ -19048,7 +19580,7 @@
           </wp:inline>
         </w:drawing>
       </w:r>
-      <w:bookmarkEnd w:id="151"/>
+      <w:bookmarkEnd w:id="152"/>
     </w:p>
     <w:p>
       <w:pPr>
@@ -19197,22 +19729,19 @@
       <w:r>
         <w:t xml:space="preserve"> </w:t>
       </w:r>
-      <w:hyperlink r:id="rId152">
+      <w:hyperlink r:id="rId153">
         <w:r>
           <w:rPr>
             <w:rStyle w:val="Hyperlink"/>
           </w:rPr>
-          <w:t xml:space="preserve">SMACCM Git repository</w:t>
+          <w:t xml:space="preserve">Formal Methods Workbench</w:t>
         </w:r>
       </w:hyperlink>
       <w:r>
-        <w:t xml:space="preserve">.</w:t>
-      </w:r>
-      <w:r>
-        <w:t xml:space="preserve"> </w:t>
-      </w:r>
-      <w:r>
-        <w:t xml:space="preserve">These files are</w:t>
+        <w:t xml:space="preserve"> </w:t>
+      </w:r>
+      <w:r>
+        <w:t xml:space="preserve">Git repository. These files are</w:t>
       </w:r>
       <w:r>
         <w:t xml:space="preserve"> </w:t>
@@ -19235,7 +19764,7 @@
       <w:r>
         <w:t xml:space="preserve"> </w:t>
       </w:r>
-      <w:hyperlink r:id="rId153">
+      <w:hyperlink r:id="rId154">
         <w:r>
           <w:rPr>
             <w:rStyle w:val="Hyperlink"/>
@@ -19247,8 +19776,8 @@
         <w:t xml:space="preserve">.</w:t>
       </w:r>
     </w:p>
-    <w:bookmarkEnd w:id="154"/>
-    <w:bookmarkStart w:id="159" w:name="sec:create-new-projects"/>
+    <w:bookmarkEnd w:id="155"/>
+    <w:bookmarkStart w:id="160" w:name="sec:create-new-projects"/>
     <w:p>
       <w:pPr>
         <w:pStyle w:val="Heading3"/>
@@ -19257,7 +19786,7 @@
         <w:rPr>
           <w:rStyle w:val="SectionNumber"/>
         </w:rPr>
-        <w:t xml:space="preserve">4.3.2</w:t>
+        <w:t xml:space="preserve">4.3.3</w:t>
       </w:r>
       <w:r>
         <w:tab/>
@@ -19393,7 +19922,7 @@
       <w:r>
         <w:t xml:space="preserve"> </w:t>
       </w:r>
-      <w:hyperlink r:id="rId155">
+      <w:hyperlink r:id="rId156">
         <w:r>
           <w:rPr>
             <w:rStyle w:val="Hyperlink"/>
@@ -19525,7 +20054,7 @@
       <w:r>
         <w:t xml:space="preserve"> </w:t>
       </w:r>
-      <w:hyperlink r:id="rId156">
+      <w:hyperlink r:id="rId157">
         <w:r>
           <w:rPr>
             <w:rStyle w:val="Hyperlink"/>
@@ -19541,7 +20070,7 @@
       <w:pPr>
         <w:pStyle w:val="CaptionedFigure"/>
       </w:pPr>
-      <w:bookmarkStart w:id="158" w:name="fig:create_new_aadl_project_dialog"/>
+      <w:bookmarkStart w:id="159" w:name="fig:create_new_aadl_project_dialog"/>
       <w:r>
         <w:drawing>
           <wp:inline>
@@ -19558,7 +20087,7 @@
                     </pic:cNvPicPr>
                   </pic:nvPicPr>
                   <pic:blipFill>
-                    <a:blip r:embed="rId157"/>
+                    <a:blip r:embed="rId158"/>
                     <a:stretch>
                       <a:fillRect/>
                     </a:stretch>
@@ -19584,7 +20113,7 @@
           </wp:inline>
         </w:drawing>
       </w:r>
-      <w:bookmarkEnd w:id="158"/>
+      <w:bookmarkEnd w:id="159"/>
     </w:p>
     <w:p>
       <w:pPr>
@@ -19594,8 +20123,8 @@
         <w:t xml:space="preserve">Figure 29: Create a New AADL Project</w:t>
       </w:r>
     </w:p>
-    <w:bookmarkEnd w:id="159"/>
-    <w:bookmarkStart w:id="165" w:name="sec:verify-contracts"/>
+    <w:bookmarkEnd w:id="160"/>
+    <w:bookmarkStart w:id="166" w:name="sec:verify-contracts"/>
     <w:p>
       <w:pPr>
         <w:pStyle w:val="Heading3"/>
@@ -19604,7 +20133,7 @@
         <w:rPr>
           <w:rStyle w:val="SectionNumber"/>
         </w:rPr>
-        <w:t xml:space="preserve">4.3.3</w:t>
+        <w:t xml:space="preserve">4.3.4</w:t>
       </w:r>
       <w:r>
         <w:tab/>
@@ -19733,7 +20262,7 @@
       <w:r>
         <w:t xml:space="preserve"> </w:t>
       </w:r>
-      <w:hyperlink r:id="rId160">
+      <w:hyperlink r:id="rId161">
         <w:r>
           <w:rPr>
             <w:rStyle w:val="Hyperlink"/>
@@ -19759,7 +20288,7 @@
       <w:r>
         <w:t xml:space="preserve"> </w:t>
       </w:r>
-      <w:hyperlink r:id="rId161">
+      <w:hyperlink r:id="rId162">
         <w:r>
           <w:rPr>
             <w:rStyle w:val="Hyperlink"/>
@@ -20182,7 +20711,7 @@
       <w:pPr>
         <w:pStyle w:val="CaptionedFigure"/>
       </w:pPr>
-      <w:bookmarkStart w:id="163" w:name="fig:a_hierarchical_model"/>
+      <w:bookmarkStart w:id="164" w:name="fig:a_hierarchical_model"/>
       <w:r>
         <w:drawing>
           <wp:inline>
@@ -20199,7 +20728,7 @@
                     </pic:cNvPicPr>
                   </pic:nvPicPr>
                   <pic:blipFill>
-                    <a:blip r:embed="rId162"/>
+                    <a:blip r:embed="rId163"/>
                     <a:stretch>
                       <a:fillRect/>
                     </a:stretch>
@@ -20225,7 +20754,7 @@
           </wp:inline>
         </w:drawing>
       </w:r>
-      <w:bookmarkEnd w:id="163"/>
+      <w:bookmarkEnd w:id="164"/>
     </w:p>
     <w:p>
       <w:pPr>
@@ -20525,7 +21054,7 @@
       <w:r>
         <w:t xml:space="preserve"> </w:t>
       </w:r>
-      <w:hyperlink r:id="rId164">
+      <w:hyperlink r:id="rId165">
         <w:r>
           <w:rPr>
             <w:rStyle w:val="Hyperlink"/>
@@ -20537,8 +21066,8 @@
         <w:t xml:space="preserve">.</w:t>
       </w:r>
     </w:p>
-    <w:bookmarkEnd w:id="165"/>
-    <w:bookmarkStart w:id="166" w:name="sec:check-realizability"/>
+    <w:bookmarkEnd w:id="166"/>
+    <w:bookmarkStart w:id="167" w:name="sec:check-realizability"/>
     <w:p>
       <w:pPr>
         <w:pStyle w:val="Heading3"/>
@@ -20547,7 +21076,7 @@
         <w:rPr>
           <w:rStyle w:val="SectionNumber"/>
         </w:rPr>
-        <w:t xml:space="preserve">4.3.4</w:t>
+        <w:t xml:space="preserve">4.3.5</w:t>
       </w:r>
       <w:r>
         <w:tab/>
@@ -20712,7 +21241,7 @@
       <w:r>
         <w:t xml:space="preserve"> </w:t>
       </w:r>
-      <w:hyperlink r:id="rId160">
+      <w:hyperlink r:id="rId161">
         <w:r>
           <w:rPr>
             <w:rStyle w:val="Hyperlink"/>
@@ -20738,7 +21267,7 @@
       <w:r>
         <w:t xml:space="preserve"> </w:t>
       </w:r>
-      <w:hyperlink r:id="rId161">
+      <w:hyperlink r:id="rId162">
         <w:r>
           <w:rPr>
             <w:rStyle w:val="Hyperlink"/>
@@ -20750,8 +21279,8 @@
         <w:t xml:space="preserve">).</w:t>
       </w:r>
     </w:p>
-    <w:bookmarkEnd w:id="166"/>
-    <w:bookmarkStart w:id="170" w:name="sec:agree_to_simulink_exporter"/>
+    <w:bookmarkEnd w:id="167"/>
+    <w:bookmarkStart w:id="171" w:name="sec:agree_to_simulink_exporter"/>
     <w:p>
       <w:pPr>
         <w:pStyle w:val="Heading3"/>
@@ -20760,7 +21289,7 @@
         <w:rPr>
           <w:rStyle w:val="SectionNumber"/>
         </w:rPr>
-        <w:t xml:space="preserve">4.3.5</w:t>
+        <w:t xml:space="preserve">4.3.6</w:t>
       </w:r>
       <w:r>
         <w:tab/>
@@ -21043,7 +21572,7 @@
       <w:r>
         <w:t xml:space="preserve"> </w:t>
       </w:r>
-      <w:hyperlink r:id="rId167">
+      <w:hyperlink r:id="rId168">
         <w:r>
           <w:rPr>
             <w:rStyle w:val="Hyperlink"/>
@@ -21300,7 +21829,7 @@
       <w:r>
         <w:t xml:space="preserve"> </w:t>
       </w:r>
-      <w:hyperlink r:id="rId160">
+      <w:hyperlink r:id="rId161">
         <w:r>
           <w:rPr>
             <w:rStyle w:val="Hyperlink"/>
@@ -21326,7 +21855,7 @@
       <w:r>
         <w:t xml:space="preserve"> </w:t>
       </w:r>
-      <w:hyperlink r:id="rId161">
+      <w:hyperlink r:id="rId162">
         <w:r>
           <w:rPr>
             <w:rStyle w:val="Hyperlink"/>
@@ -21382,7 +21911,7 @@
       <w:pPr>
         <w:pStyle w:val="CaptionedFigure"/>
       </w:pPr>
-      <w:bookmarkStart w:id="169" w:name="fig:general_simulink_models_dialog"/>
+      <w:bookmarkStart w:id="170" w:name="fig:general_simulink_models_dialog"/>
       <w:r>
         <w:drawing>
           <wp:inline>
@@ -21399,7 +21928,7 @@
                     </pic:cNvPicPr>
                   </pic:nvPicPr>
                   <pic:blipFill>
-                    <a:blip r:embed="rId168"/>
+                    <a:blip r:embed="rId169"/>
                     <a:stretch>
                       <a:fillRect/>
                     </a:stretch>
@@ -21425,7 +21954,7 @@
           </wp:inline>
         </w:drawing>
       </w:r>
-      <w:bookmarkEnd w:id="169"/>
+      <w:bookmarkEnd w:id="170"/>
     </w:p>
     <w:p>
       <w:pPr>
@@ -22004,10 +22533,10 @@
         <w:t xml:space="preserve">)</w:t>
       </w:r>
     </w:p>
-    <w:bookmarkEnd w:id="170"/>
     <w:bookmarkEnd w:id="171"/>
     <w:bookmarkEnd w:id="172"/>
-    <w:bookmarkStart w:id="173" w:name="sec:introduction-on-k-induction"/>
+    <w:bookmarkEnd w:id="173"/>
+    <w:bookmarkStart w:id="174" w:name="sec:introduction-on-k-induction"/>
     <w:p>
       <w:pPr>
         <w:pStyle w:val="Heading1"/>
@@ -23780,8 +24309,8 @@
         <w:t xml:space="preserve">)</w:t>
       </w:r>
     </w:p>
-    <w:bookmarkEnd w:id="173"/>
-    <w:bookmarkStart w:id="179" w:name="sec:aadl-declarations"/>
+    <w:bookmarkEnd w:id="174"/>
+    <w:bookmarkStart w:id="180" w:name="sec:aadl-declarations"/>
     <w:p>
       <w:pPr>
         <w:pStyle w:val="Heading1"/>
@@ -23853,7 +24382,7 @@
       <w:pPr>
         <w:pStyle w:val="CaptionedFigure"/>
       </w:pPr>
-      <w:bookmarkStart w:id="175" w:name="fig:overview_of_aadl_components"/>
+      <w:bookmarkStart w:id="176" w:name="fig:overview_of_aadl_components"/>
       <w:r>
         <w:drawing>
           <wp:inline>
@@ -23870,7 +24399,7 @@
                     </pic:cNvPicPr>
                   </pic:nvPicPr>
                   <pic:blipFill>
-                    <a:blip r:embed="rId174"/>
+                    <a:blip r:embed="rId175"/>
                     <a:stretch>
                       <a:fillRect/>
                     </a:stretch>
@@ -23896,7 +24425,7 @@
           </wp:inline>
         </w:drawing>
       </w:r>
-      <w:bookmarkEnd w:id="175"/>
+      <w:bookmarkEnd w:id="176"/>
     </w:p>
     <w:p>
       <w:pPr>
@@ -23964,7 +24493,7 @@
         <w:rPr>
           <w:rStyle w:val="FootnoteReference"/>
         </w:rPr>
-        <w:footnoteReference w:id="176"/>
+        <w:footnoteReference w:id="177"/>
       </w:r>
       <w:r>
         <w:t xml:space="preserve">, but currently is not annotated. Therefore, it is possible</w:t>
@@ -24236,7 +24765,7 @@
       <w:pPr>
         <w:pStyle w:val="CaptionedFigure"/>
       </w:pPr>
-      <w:bookmarkStart w:id="178" w:name="fig:component_types_and_impl"/>
+      <w:bookmarkStart w:id="179" w:name="fig:component_types_and_impl"/>
       <w:r>
         <w:drawing>
           <wp:inline>
@@ -24253,7 +24782,7 @@
                     </pic:cNvPicPr>
                   </pic:nvPicPr>
                   <pic:blipFill>
-                    <a:blip r:embed="rId177"/>
+                    <a:blip r:embed="rId178"/>
                     <a:stretch>
                       <a:fillRect/>
                     </a:stretch>
@@ -24279,7 +24808,7 @@
           </wp:inline>
         </w:drawing>
       </w:r>
-      <w:bookmarkEnd w:id="178"/>
+      <w:bookmarkEnd w:id="179"/>
     </w:p>
     <w:p>
       <w:pPr>
@@ -25272,7 +25801,7 @@
         <w:t xml:space="preserve">framework.</w:t>
       </w:r>
     </w:p>
-    <w:bookmarkEnd w:id="179"/>
+    <w:bookmarkEnd w:id="180"/>
     <w:sectPr>
       <w:footerReference r:id="rId9" w:type="default"/>
       <w:pgSz w:h="15840" w:w="12240"/>
@@ -25356,7 +25885,7 @@
       </w:r>
     </w:p>
   </w:footnote>
-  <w:footnote w:id="176">
+  <w:footnote w:id="177">
     <w:p>
       <w:pPr>
         <w:pStyle w:val="FootnoteText"/>

</xml_diff>